<commit_message>
added USDA api and user use
</commit_message>
<xml_diff>
--- a/Capstone User Story.docx
+++ b/Capstone User Story.docx
@@ -57,418 +57,546 @@
       <w:r>
         <w:t xml:space="preserve">As an Admin, I want to have the program audit any change made to any database to a txt file. </w:t>
       </w:r>
+    </w:p>
+    <w:p>
+      <w:pPr>
+        <w:pStyle w:val="ListParagraph"/>
+        <w:numPr>
+          <w:ilvl w:val="0"/>
+          <w:numId w:val="1"/>
+        </w:numPr>
+      </w:pPr>
+      <w:r>
+        <w:t>As an Admin, I want to ensure the security of program</w:t>
+      </w:r>
+      <w:r>
+        <w:t>’s data by</w:t>
+      </w:r>
+      <w:r>
+        <w:t xml:space="preserve"> encrypting the data of my registered user</w:t>
+      </w:r>
+      <w:r>
+        <w:t>s</w:t>
+      </w:r>
+      <w:r>
+        <w:t xml:space="preserve"> to abide by HIPA Laws.</w:t>
+      </w:r>
+    </w:p>
+    <w:p>
+      <w:pPr>
+        <w:pStyle w:val="ListParagraph"/>
+        <w:numPr>
+          <w:ilvl w:val="0"/>
+          <w:numId w:val="1"/>
+        </w:numPr>
+        <w:rPr>
+          <w:highlight w:val="yellow"/>
+        </w:rPr>
+      </w:pPr>
+      <w:r>
+        <w:rPr>
+          <w:highlight w:val="yellow"/>
+        </w:rPr>
+        <w:t>As an Admin, I want to be able to update registered info with updated info every year via deleting all the information in the table a</w:t>
+      </w:r>
+      <w:r>
+        <w:rPr>
+          <w:highlight w:val="yellow"/>
+        </w:rPr>
+        <w:t xml:space="preserve">nd adding new info via CSV file. </w:t>
+      </w:r>
+      <w:r>
+        <w:rPr>
+          <w:highlight w:val="yellow"/>
+        </w:rPr>
+        <w:t>(how to demo this)</w:t>
+      </w:r>
+    </w:p>
+    <w:p>
+      <w:pPr>
+        <w:pStyle w:val="ListParagraph"/>
+        <w:numPr>
+          <w:ilvl w:val="0"/>
+          <w:numId w:val="1"/>
+        </w:numPr>
+        <w:rPr>
+          <w:highlight w:val="yellow"/>
+        </w:rPr>
+      </w:pPr>
+      <w:r>
+        <w:rPr>
+          <w:highlight w:val="yellow"/>
+        </w:rPr>
+        <w:t>As an Admin, I want to be able to delete</w:t>
+      </w:r>
+      <w:r>
+        <w:rPr>
+          <w:highlight w:val="yellow"/>
+        </w:rPr>
+        <w:t>/add</w:t>
+      </w:r>
+      <w:r>
+        <w:rPr>
+          <w:highlight w:val="yellow"/>
+        </w:rPr>
+        <w:t xml:space="preserve"> someone from a group.</w:t>
+      </w:r>
+    </w:p>
+    <w:p>
+      <w:pPr>
+        <w:pStyle w:val="ListParagraph"/>
+        <w:numPr>
+          <w:ilvl w:val="0"/>
+          <w:numId w:val="1"/>
+        </w:numPr>
+        <w:rPr>
+          <w:highlight w:val="yellow"/>
+        </w:rPr>
+      </w:pPr>
+      <w:r>
+        <w:rPr>
+          <w:highlight w:val="yellow"/>
+        </w:rPr>
+        <w:t>As an Admin, I want to be able to delete someone from the database.</w:t>
+      </w:r>
+    </w:p>
+    <w:p>
+      <w:pPr>
+        <w:pStyle w:val="ListParagraph"/>
+        <w:numPr>
+          <w:ilvl w:val="0"/>
+          <w:numId w:val="1"/>
+        </w:numPr>
+        <w:rPr>
+          <w:highlight w:val="yellow"/>
+        </w:rPr>
+      </w:pPr>
+      <w:r>
+        <w:rPr>
+          <w:highlight w:val="yellow"/>
+        </w:rPr>
+        <w:t>As an Admin, I want to be able to add more groups</w:t>
+      </w:r>
+      <w:r>
+        <w:rPr>
+          <w:highlight w:val="yellow"/>
+        </w:rPr>
+        <w:t>.</w:t>
+      </w:r>
+    </w:p>
+    <w:p>
+      <w:pPr>
+        <w:pStyle w:val="ListParagraph"/>
+        <w:numPr>
+          <w:ilvl w:val="0"/>
+          <w:numId w:val="1"/>
+        </w:numPr>
+        <w:rPr>
+          <w:highlight w:val="yellow"/>
+        </w:rPr>
+      </w:pPr>
+      <w:r>
+        <w:rPr>
+          <w:highlight w:val="yellow"/>
+        </w:rPr>
+        <w:t>As an Admin, I want to be able to assign the Captain role to a Basic Registered User</w:t>
+      </w:r>
+    </w:p>
+    <w:p>
+      <w:pPr>
+        <w:pStyle w:val="ListParagraph"/>
+        <w:numPr>
+          <w:ilvl w:val="0"/>
+          <w:numId w:val="1"/>
+        </w:numPr>
+        <w:rPr>
+          <w:highlight w:val="yellow"/>
+        </w:rPr>
+      </w:pPr>
+      <w:r>
+        <w:rPr>
+          <w:highlight w:val="yellow"/>
+        </w:rPr>
+        <w:t xml:space="preserve">As a Basic Registered User, </w:t>
+      </w:r>
+      <w:r>
+        <w:rPr>
+          <w:highlight w:val="yellow"/>
+        </w:rPr>
+        <w:t>when signing up I will have been given a code at the screening that I will have to input to gather all information from my health screening to create my calorie and exercise goals.</w:t>
+      </w:r>
+    </w:p>
+    <w:p>
+      <w:pPr>
+        <w:pStyle w:val="ListParagraph"/>
+        <w:numPr>
+          <w:ilvl w:val="0"/>
+          <w:numId w:val="1"/>
+        </w:numPr>
+        <w:rPr>
+          <w:highlight w:val="yellow"/>
+        </w:rPr>
+      </w:pPr>
+      <w:r>
+        <w:rPr>
+          <w:highlight w:val="yellow"/>
+        </w:rPr>
+        <w:t>As a Basic Registered</w:t>
+      </w:r>
+      <w:r>
+        <w:rPr>
+          <w:highlight w:val="yellow"/>
+        </w:rPr>
+        <w:t xml:space="preserve"> User, once I am registered I want to have the program calculate my weekly exercise goals and my daily calorie intake goals. </w:t>
+      </w:r>
+    </w:p>
+    <w:p>
+      <w:pPr>
+        <w:pStyle w:val="ListParagraph"/>
+        <w:numPr>
+          <w:ilvl w:val="0"/>
+          <w:numId w:val="1"/>
+        </w:numPr>
+      </w:pPr>
+      <w:r>
+        <w:t>As a Basic Registered User, I want to be able t</w:t>
+      </w:r>
+      <w:r>
+        <w:t>o input my exercises for my weekly</w:t>
+      </w:r>
+      <w:r>
+        <w:t xml:space="preserve"> goal</w:t>
+      </w:r>
+      <w:r>
+        <w:t xml:space="preserve"> based exercise guidelines of Mayo </w:t>
+      </w:r>
+      <w:proofErr w:type="gramStart"/>
+      <w:r>
+        <w:t>Clinic(</w:t>
+      </w:r>
+      <w:proofErr w:type="gramEnd"/>
+      <w:r>
+        <w:t>150 mins moderate cardio exercise, 75 mins vigorous cardio exercise, two times a week of weight training)</w:t>
+      </w:r>
+      <w:r>
+        <w:t>.</w:t>
+      </w:r>
+      <w:r>
+        <w:t xml:space="preserve"> (</w:t>
+      </w:r>
+      <w:proofErr w:type="spellStart"/>
+      <w:r>
+        <w:t>wge</w:t>
+      </w:r>
+      <w:r>
+        <w:t>r</w:t>
+      </w:r>
+      <w:proofErr w:type="spellEnd"/>
+      <w:r>
+        <w:t xml:space="preserve"> </w:t>
+      </w:r>
+      <w:r>
+        <w:t>API)</w:t>
+      </w:r>
+    </w:p>
+    <w:p>
+      <w:pPr>
+        <w:pStyle w:val="ListParagraph"/>
+        <w:numPr>
+          <w:ilvl w:val="0"/>
+          <w:numId w:val="1"/>
+        </w:numPr>
+      </w:pPr>
+      <w:r>
+        <w:t>As a Basic Registered User, I want to be able to gai</w:t>
+      </w:r>
+      <w:r>
+        <w:t>n a point for getting within a range</w:t>
+      </w:r>
+      <w:r>
+        <w:t xml:space="preserve"> of my weekly exercise goal</w:t>
+      </w:r>
+      <w:r>
+        <w:t>.</w:t>
+      </w:r>
+    </w:p>
+    <w:p>
+      <w:pPr>
+        <w:pStyle w:val="ListParagraph"/>
+        <w:numPr>
+          <w:ilvl w:val="0"/>
+          <w:numId w:val="1"/>
+        </w:numPr>
+      </w:pPr>
+      <w:r>
+        <w:t xml:space="preserve">As a Basic Registered User, I want to be able to input </w:t>
+      </w:r>
+      <w:r>
+        <w:t xml:space="preserve">food that will get me to </w:t>
+      </w:r>
+      <w:r>
+        <w:t>my daily calorie</w:t>
+      </w:r>
+      <w:r>
+        <w:t xml:space="preserve"> intake</w:t>
+      </w:r>
+      <w:r>
+        <w:t xml:space="preserve"> goal</w:t>
+      </w:r>
+      <w:r>
+        <w:t>.</w:t>
+      </w:r>
+      <w:r>
+        <w:t xml:space="preserve"> (USDA API)</w:t>
+      </w:r>
+    </w:p>
+    <w:p>
+      <w:pPr>
+        <w:pStyle w:val="ListParagraph"/>
+        <w:numPr>
+          <w:ilvl w:val="0"/>
+          <w:numId w:val="1"/>
+        </w:numPr>
+      </w:pPr>
+      <w:r>
+        <w:t>As a Basic Registered User, I want to gain a</w:t>
+      </w:r>
+      <w:r>
+        <w:t xml:space="preserve"> point for eating within a </w:t>
+      </w:r>
+      <w:r>
+        <w:t xml:space="preserve">range of my calorie </w:t>
+      </w:r>
+      <w:r>
+        <w:t xml:space="preserve">intake </w:t>
+      </w:r>
+      <w:r>
+        <w:t>goal</w:t>
+      </w:r>
+      <w:r>
+        <w:t>.</w:t>
+      </w:r>
+    </w:p>
+    <w:p>
+      <w:pPr>
+        <w:pStyle w:val="ListParagraph"/>
+        <w:numPr>
+          <w:ilvl w:val="0"/>
+          <w:numId w:val="1"/>
+        </w:numPr>
+        <w:rPr>
+          <w:highlight w:val="yellow"/>
+        </w:rPr>
+      </w:pPr>
+      <w:r>
+        <w:rPr>
+          <w:highlight w:val="yellow"/>
+        </w:rPr>
+        <w:t>As a Basic Registered User, I want to be able to see my personal progress for my exercise</w:t>
+      </w:r>
+      <w:r>
+        <w:rPr>
+          <w:highlight w:val="yellow"/>
+        </w:rPr>
+        <w:t>.</w:t>
+      </w:r>
+    </w:p>
+    <w:p>
+      <w:pPr>
+        <w:pStyle w:val="ListParagraph"/>
+        <w:numPr>
+          <w:ilvl w:val="0"/>
+          <w:numId w:val="1"/>
+        </w:numPr>
+        <w:rPr>
+          <w:highlight w:val="yellow"/>
+        </w:rPr>
+      </w:pPr>
+      <w:r>
+        <w:rPr>
+          <w:highlight w:val="yellow"/>
+        </w:rPr>
+        <w:t>As a Basic Registered User, I want to be able to see my personal progress for my diet</w:t>
+      </w:r>
+      <w:r>
+        <w:rPr>
+          <w:highlight w:val="yellow"/>
+        </w:rPr>
+        <w:t>.</w:t>
+      </w:r>
+    </w:p>
+    <w:p>
+      <w:pPr>
+        <w:pStyle w:val="ListParagraph"/>
+        <w:numPr>
+          <w:ilvl w:val="0"/>
+          <w:numId w:val="1"/>
+        </w:numPr>
+      </w:pPr>
+      <w:r>
+        <w:t>As a Basic Registered User, I want to be able to see my groups progress for exercise</w:t>
+      </w:r>
+      <w:r>
+        <w:t>.</w:t>
+      </w:r>
+    </w:p>
+    <w:p>
+      <w:pPr>
+        <w:pStyle w:val="ListParagraph"/>
+        <w:numPr>
+          <w:ilvl w:val="0"/>
+          <w:numId w:val="1"/>
+        </w:numPr>
+      </w:pPr>
+      <w:r>
+        <w:t>As a Basic Registered User, I want to be able to see my groups progress for diets</w:t>
+      </w:r>
+      <w:r>
+        <w:t>.</w:t>
+      </w:r>
+    </w:p>
+    <w:p>
+      <w:pPr>
+        <w:pStyle w:val="ListParagraph"/>
+        <w:numPr>
+          <w:ilvl w:val="0"/>
+          <w:numId w:val="1"/>
+        </w:numPr>
+        <w:rPr>
+          <w:highlight w:val="yellow"/>
+        </w:rPr>
+      </w:pPr>
+      <w:r>
+        <w:rPr>
+          <w:highlight w:val="yellow"/>
+        </w:rPr>
+        <w:t>As a Basic Registered User, I want to be able to see a group leader board for monthly and yearly</w:t>
+      </w:r>
+      <w:r>
+        <w:rPr>
+          <w:highlight w:val="yellow"/>
+        </w:rPr>
+        <w:t>.</w:t>
+      </w:r>
+    </w:p>
+    <w:p>
+      <w:pPr>
+        <w:pStyle w:val="ListParagraph"/>
+        <w:numPr>
+          <w:ilvl w:val="0"/>
+          <w:numId w:val="1"/>
+        </w:numPr>
+      </w:pPr>
+      <w:r>
+        <w:t>As a Captain Registered User, I want to be able to do all the things a Basic Registered User can do. Plus, more.</w:t>
+      </w:r>
+    </w:p>
+    <w:p>
+      <w:pPr>
+        <w:pStyle w:val="ListParagraph"/>
+        <w:numPr>
+          <w:ilvl w:val="0"/>
+          <w:numId w:val="1"/>
+        </w:numPr>
+      </w:pPr>
+      <w:r>
+        <w:t>As a Captain Registered User, I want to be able to approve my groups dietary input</w:t>
+      </w:r>
+      <w:r>
+        <w:t>.</w:t>
+      </w:r>
+    </w:p>
+    <w:p>
+      <w:pPr>
+        <w:pStyle w:val="ListParagraph"/>
+        <w:numPr>
+          <w:ilvl w:val="0"/>
+          <w:numId w:val="1"/>
+        </w:numPr>
+      </w:pPr>
+      <w:r>
+        <w:t>As a Captain Registered User, I want to be able to approve my groups exercise input</w:t>
+      </w:r>
+      <w:r>
+        <w:t>.</w:t>
+      </w:r>
+    </w:p>
+    <w:p>
+      <w:pPr>
+        <w:pStyle w:val="ListParagraph"/>
+        <w:numPr>
+          <w:ilvl w:val="0"/>
+          <w:numId w:val="1"/>
+        </w:numPr>
+      </w:pPr>
+      <w:r>
+        <w:t xml:space="preserve">As a Captain Registered User, I want to be able to </w:t>
+      </w:r>
+      <w:r>
+        <w:t>pick the group name and change it.</w:t>
+      </w:r>
+    </w:p>
+    <w:p>
+      <w:pPr>
+        <w:ind w:left="360"/>
+      </w:pPr>
       <w:bookmarkStart w:id="0" w:name="_GoBack"/>
-      <w:bookmarkEnd w:id="0"/>
-    </w:p>
-    <w:p>
-      <w:pPr>
-        <w:pStyle w:val="ListParagraph"/>
-        <w:numPr>
-          <w:ilvl w:val="0"/>
-          <w:numId w:val="1"/>
-        </w:numPr>
-      </w:pPr>
-      <w:r>
-        <w:t>As an Admin, I want to ensure the security of program</w:t>
-      </w:r>
-      <w:r>
-        <w:t>’s data by</w:t>
-      </w:r>
-      <w:r>
-        <w:t xml:space="preserve"> encrypting the data of my registered user</w:t>
-      </w:r>
-      <w:r>
-        <w:t>s</w:t>
-      </w:r>
-      <w:r>
-        <w:t xml:space="preserve"> to abide by HIPA Laws.</w:t>
-      </w:r>
-    </w:p>
-    <w:p>
-      <w:pPr>
-        <w:pStyle w:val="ListParagraph"/>
-        <w:numPr>
-          <w:ilvl w:val="0"/>
-          <w:numId w:val="1"/>
-        </w:numPr>
-      </w:pPr>
-      <w:r>
-        <w:t>As an Admin, I want to be able to update registered info with updated info every year via deleting all the information in the table a</w:t>
-      </w:r>
-      <w:r>
-        <w:t xml:space="preserve">nd adding new info via CSV file. </w:t>
-      </w:r>
-      <w:r>
-        <w:t>(how to demo this)</w:t>
-      </w:r>
-    </w:p>
-    <w:p>
-      <w:pPr>
-        <w:pStyle w:val="ListParagraph"/>
-        <w:numPr>
-          <w:ilvl w:val="0"/>
-          <w:numId w:val="1"/>
-        </w:numPr>
-      </w:pPr>
-      <w:r>
-        <w:t>As an Admin, I want to be able to delete</w:t>
-      </w:r>
-      <w:r>
-        <w:t>/add</w:t>
-      </w:r>
-      <w:r>
-        <w:t xml:space="preserve"> someone from a group.</w:t>
-      </w:r>
-    </w:p>
-    <w:p>
-      <w:pPr>
-        <w:pStyle w:val="ListParagraph"/>
-        <w:numPr>
-          <w:ilvl w:val="0"/>
-          <w:numId w:val="1"/>
-        </w:numPr>
-      </w:pPr>
-      <w:r>
-        <w:t>As an Admin, I want to be able to delete someone from the database.</w:t>
-      </w:r>
-    </w:p>
-    <w:p>
-      <w:pPr>
-        <w:pStyle w:val="ListParagraph"/>
-        <w:numPr>
-          <w:ilvl w:val="0"/>
-          <w:numId w:val="1"/>
-        </w:numPr>
-      </w:pPr>
-      <w:r>
-        <w:t>As an Admin, I want to be able to add more groups</w:t>
-      </w:r>
-      <w:r>
-        <w:t>.</w:t>
-      </w:r>
-    </w:p>
-    <w:p>
-      <w:pPr>
-        <w:pStyle w:val="ListParagraph"/>
-        <w:numPr>
-          <w:ilvl w:val="0"/>
-          <w:numId w:val="1"/>
-        </w:numPr>
-      </w:pPr>
-      <w:r>
-        <w:t>As an Admin, I want to be able to assign the Captain role to a Basic Registered User</w:t>
-      </w:r>
-    </w:p>
-    <w:p>
-      <w:pPr>
-        <w:pStyle w:val="ListParagraph"/>
-        <w:numPr>
-          <w:ilvl w:val="0"/>
-          <w:numId w:val="1"/>
-        </w:numPr>
-      </w:pPr>
-      <w:r>
-        <w:t xml:space="preserve">As a Basic Registered User, </w:t>
-      </w:r>
-      <w:r>
-        <w:t xml:space="preserve">when signing up I </w:t>
-      </w:r>
-      <w:r>
-        <w:t>will have been given</w:t>
-      </w:r>
-      <w:r>
-        <w:t xml:space="preserve"> a code at the screening that I </w:t>
-      </w:r>
-      <w:r>
-        <w:t>will have to input to gather all information from my health screening to creat</w:t>
-      </w:r>
-      <w:r>
-        <w:t>e my calorie and exercise goals.</w:t>
-      </w:r>
-    </w:p>
-    <w:p>
-      <w:pPr>
-        <w:pStyle w:val="ListParagraph"/>
-        <w:numPr>
-          <w:ilvl w:val="0"/>
-          <w:numId w:val="1"/>
-        </w:numPr>
-      </w:pPr>
-      <w:r>
-        <w:t>As a Basic Registered</w:t>
-      </w:r>
-      <w:r>
-        <w:t xml:space="preserve"> User, once I am registered I want to have the program calculate my weekly exercise goals and my daily calorie intake goals. </w:t>
-      </w:r>
-    </w:p>
-    <w:p>
-      <w:pPr>
-        <w:pStyle w:val="ListParagraph"/>
-        <w:numPr>
-          <w:ilvl w:val="0"/>
-          <w:numId w:val="1"/>
-        </w:numPr>
-      </w:pPr>
-      <w:r>
-        <w:t>As a Basic Registered User, I want to be able t</w:t>
-      </w:r>
-      <w:r>
-        <w:t>o input my exercises for my weekly</w:t>
-      </w:r>
-      <w:r>
-        <w:t xml:space="preserve"> goal</w:t>
-      </w:r>
-      <w:r>
-        <w:t xml:space="preserve"> based exercise guidelines of Mayo </w:t>
-      </w:r>
-      <w:proofErr w:type="gramStart"/>
-      <w:r>
-        <w:t>Clinic(</w:t>
-      </w:r>
-      <w:proofErr w:type="gramEnd"/>
-      <w:r>
-        <w:t>150 mins moderate cardio exercise, 75 mins vigorous cardio exercise, two times a week of weight training)</w:t>
-      </w:r>
-      <w:r>
-        <w:t>.</w:t>
-      </w:r>
-      <w:r>
-        <w:t xml:space="preserve"> (</w:t>
-      </w:r>
+    </w:p>
+    <w:bookmarkEnd w:id="0"/>
+    <w:p>
+      <w:pPr>
+        <w:pStyle w:val="HTMLPreformatted"/>
+        <w:pBdr>
+          <w:top w:val="single" w:sz="6" w:space="7" w:color="CCCCCC"/>
+          <w:left w:val="single" w:sz="6" w:space="7" w:color="CCCCCC"/>
+          <w:bottom w:val="single" w:sz="6" w:space="7" w:color="CCCCCC"/>
+          <w:right w:val="single" w:sz="6" w:space="7" w:color="CCCCCC"/>
+        </w:pBdr>
+        <w:shd w:val="clear" w:color="auto" w:fill="F5F5F5"/>
+        <w:wordWrap w:val="0"/>
+        <w:spacing w:after="150"/>
+        <w:rPr>
+          <w:color w:val="333333"/>
+        </w:rPr>
+      </w:pPr>
+      <w:r>
+        <w:t xml:space="preserve">Web request : </w:t>
+      </w:r>
+      <w:hyperlink r:id="rId5" w:history="1">
+        <w:r>
+          <w:rPr>
+            <w:rStyle w:val="Hyperlink"/>
+          </w:rPr>
+          <w:t>https://api.data.gov/nrel/alt-fuel-stations/v1/nearest.json?api_key=Bh5vpmhcBF7jU5ejTgdkiYvShURkpVyeF7juFwVL&amp;location=Denver+CO</w:t>
+        </w:r>
+      </w:hyperlink>
+    </w:p>
+    <w:p>
+      <w:pPr>
+        <w:jc w:val="center"/>
+      </w:pPr>
       <w:proofErr w:type="spellStart"/>
       <w:r>
-        <w:t>wge</w:t>
-      </w:r>
-      <w:r>
-        <w:t>r</w:t>
+        <w:lastRenderedPageBreak/>
+        <w:t>Api</w:t>
       </w:r>
       <w:proofErr w:type="spellEnd"/>
       <w:r>
-        <w:t xml:space="preserve"> </w:t>
-      </w:r>
-      <w:r>
-        <w:t>API)</w:t>
-      </w:r>
-    </w:p>
-    <w:p>
-      <w:pPr>
-        <w:pStyle w:val="ListParagraph"/>
-        <w:numPr>
-          <w:ilvl w:val="0"/>
-          <w:numId w:val="1"/>
-        </w:numPr>
-      </w:pPr>
-      <w:r>
-        <w:t>As a Basic Registered User, I want to be able to gai</w:t>
-      </w:r>
-      <w:r>
-        <w:t>n a point for getting within a range</w:t>
-      </w:r>
-      <w:r>
-        <w:t xml:space="preserve"> of my weekly exercise goal</w:t>
-      </w:r>
-      <w:r>
-        <w:t>.</w:t>
-      </w:r>
-    </w:p>
-    <w:p>
-      <w:pPr>
-        <w:pStyle w:val="ListParagraph"/>
-        <w:numPr>
-          <w:ilvl w:val="0"/>
-          <w:numId w:val="1"/>
-        </w:numPr>
-      </w:pPr>
-      <w:r>
-        <w:t xml:space="preserve">As a Basic Registered User, I want to be able to input </w:t>
-      </w:r>
-      <w:r>
-        <w:t xml:space="preserve">food that will get me to </w:t>
-      </w:r>
-      <w:r>
-        <w:t>my daily calorie</w:t>
-      </w:r>
-      <w:r>
-        <w:t xml:space="preserve"> intake</w:t>
-      </w:r>
-      <w:r>
-        <w:t xml:space="preserve"> goal</w:t>
-      </w:r>
-      <w:r>
-        <w:t>.</w:t>
-      </w:r>
-      <w:r>
-        <w:t xml:space="preserve"> (USDA API)</w:t>
-      </w:r>
-    </w:p>
-    <w:p>
-      <w:pPr>
-        <w:pStyle w:val="ListParagraph"/>
-        <w:numPr>
-          <w:ilvl w:val="0"/>
-          <w:numId w:val="1"/>
-        </w:numPr>
-      </w:pPr>
-      <w:r>
-        <w:t>As a Basic Registered User, I want to gain a</w:t>
-      </w:r>
-      <w:r>
-        <w:t xml:space="preserve"> point for eating within a </w:t>
-      </w:r>
-      <w:r>
-        <w:t xml:space="preserve">range of my calorie </w:t>
-      </w:r>
-      <w:r>
-        <w:t xml:space="preserve">intake </w:t>
-      </w:r>
-      <w:r>
-        <w:t>goal</w:t>
-      </w:r>
-      <w:r>
-        <w:t>.</w:t>
-      </w:r>
-    </w:p>
-    <w:p>
-      <w:pPr>
-        <w:pStyle w:val="ListParagraph"/>
-        <w:numPr>
-          <w:ilvl w:val="0"/>
-          <w:numId w:val="1"/>
-        </w:numPr>
-      </w:pPr>
-      <w:r>
-        <w:t>As a Basic Registered User, I want to be able to see my personal progress for my exercise</w:t>
-      </w:r>
-      <w:r>
-        <w:t>.</w:t>
-      </w:r>
-    </w:p>
-    <w:p>
-      <w:pPr>
-        <w:pStyle w:val="ListParagraph"/>
-        <w:numPr>
-          <w:ilvl w:val="0"/>
-          <w:numId w:val="1"/>
-        </w:numPr>
-      </w:pPr>
-      <w:r>
-        <w:t>As a Basic Registered User, I want to be able to see my personal progress for my diet</w:t>
-      </w:r>
-      <w:r>
-        <w:t>.</w:t>
-      </w:r>
-    </w:p>
-    <w:p>
-      <w:pPr>
-        <w:pStyle w:val="ListParagraph"/>
-        <w:numPr>
-          <w:ilvl w:val="0"/>
-          <w:numId w:val="1"/>
-        </w:numPr>
-      </w:pPr>
-      <w:r>
-        <w:t>As a Basic Registered User, I want to be able to see my groups progress for exercise</w:t>
-      </w:r>
-      <w:r>
-        <w:t>.</w:t>
-      </w:r>
-    </w:p>
-    <w:p>
-      <w:pPr>
-        <w:pStyle w:val="ListParagraph"/>
-        <w:numPr>
-          <w:ilvl w:val="0"/>
-          <w:numId w:val="1"/>
-        </w:numPr>
-      </w:pPr>
-      <w:r>
-        <w:t>As a Basic Registered User, I want to be able to see my groups progress for diets</w:t>
-      </w:r>
-      <w:r>
-        <w:t>.</w:t>
-      </w:r>
-    </w:p>
-    <w:p>
-      <w:pPr>
-        <w:pStyle w:val="ListParagraph"/>
-        <w:numPr>
-          <w:ilvl w:val="0"/>
-          <w:numId w:val="1"/>
-        </w:numPr>
-      </w:pPr>
-      <w:r>
-        <w:t>As a Basic Registered User, I want to be able to see a group leader board for monthly and yearly</w:t>
-      </w:r>
-      <w:r>
-        <w:t>.</w:t>
-      </w:r>
-    </w:p>
-    <w:p>
-      <w:pPr>
-        <w:pStyle w:val="ListParagraph"/>
-        <w:numPr>
-          <w:ilvl w:val="0"/>
-          <w:numId w:val="1"/>
-        </w:numPr>
-      </w:pPr>
-      <w:r>
-        <w:t>As a Captain Registered User, I want to be able to do all the things a Basic Registered User can do. Plus, more.</w:t>
-      </w:r>
-    </w:p>
-    <w:p>
-      <w:pPr>
-        <w:pStyle w:val="ListParagraph"/>
-        <w:numPr>
-          <w:ilvl w:val="0"/>
-          <w:numId w:val="1"/>
-        </w:numPr>
-      </w:pPr>
-      <w:r>
-        <w:t>As a Captain Registered User, I want to be able to approve my groups dietary input</w:t>
-      </w:r>
-      <w:r>
-        <w:t>.</w:t>
-      </w:r>
-    </w:p>
-    <w:p>
-      <w:pPr>
-        <w:pStyle w:val="ListParagraph"/>
-        <w:numPr>
-          <w:ilvl w:val="0"/>
-          <w:numId w:val="1"/>
-        </w:numPr>
-      </w:pPr>
-      <w:r>
-        <w:t>As a Captain Registered User, I want to be able to approve my groups exercise input</w:t>
-      </w:r>
-      <w:r>
-        <w:t>.</w:t>
-      </w:r>
-    </w:p>
-    <w:p>
-      <w:pPr>
-        <w:pStyle w:val="ListParagraph"/>
-        <w:numPr>
-          <w:ilvl w:val="0"/>
-          <w:numId w:val="1"/>
-        </w:numPr>
-      </w:pPr>
-      <w:r>
-        <w:t xml:space="preserve">As a Captain Registered User, I want to be able to </w:t>
-      </w:r>
-      <w:r>
-        <w:t>pick the group name and change it.</w:t>
-      </w:r>
-    </w:p>
-    <w:p>
-      <w:pPr>
-        <w:ind w:left="360"/>
-      </w:pPr>
-    </w:p>
-    <w:p>
-      <w:pPr>
-        <w:jc w:val="center"/>
-      </w:pPr>
+        <w:t xml:space="preserve"> Key: </w:t>
+      </w:r>
+      <w:r>
+        <w:rPr>
+          <w:rStyle w:val="HTMLCode"/>
+          <w:rFonts w:eastAsiaTheme="minorHAnsi"/>
+          <w:b/>
+          <w:bCs/>
+          <w:color w:val="C7254E"/>
+          <w:sz w:val="36"/>
+          <w:szCs w:val="36"/>
+          <w:shd w:val="clear" w:color="auto" w:fill="F9F2F4"/>
+        </w:rPr>
+        <w:t>Bh5vpmhcBF7jU5ejTgdkiYvShURkpVyeF7juFwVL</w:t>
+      </w:r>
     </w:p>
     <w:sectPr>
       <w:pgSz w:w="12240" w:h="15840"/>
@@ -1010,6 +1138,101 @@
       <w:contextualSpacing/>
     </w:pPr>
   </w:style>
+  <w:style w:type="paragraph" w:styleId="HTMLPreformatted">
+    <w:name w:val="HTML Preformatted"/>
+    <w:basedOn w:val="Normal"/>
+    <w:link w:val="HTMLPreformattedChar"/>
+    <w:uiPriority w:val="99"/>
+    <w:semiHidden/>
+    <w:unhideWhenUsed/>
+    <w:rsid w:val="003506D6"/>
+    <w:pPr>
+      <w:tabs>
+        <w:tab w:val="left" w:pos="916"/>
+        <w:tab w:val="left" w:pos="1832"/>
+        <w:tab w:val="left" w:pos="2748"/>
+        <w:tab w:val="left" w:pos="3664"/>
+        <w:tab w:val="left" w:pos="4580"/>
+        <w:tab w:val="left" w:pos="5496"/>
+        <w:tab w:val="left" w:pos="6412"/>
+        <w:tab w:val="left" w:pos="7328"/>
+        <w:tab w:val="left" w:pos="8244"/>
+        <w:tab w:val="left" w:pos="9160"/>
+        <w:tab w:val="left" w:pos="10076"/>
+        <w:tab w:val="left" w:pos="10992"/>
+        <w:tab w:val="left" w:pos="11908"/>
+        <w:tab w:val="left" w:pos="12824"/>
+        <w:tab w:val="left" w:pos="13740"/>
+        <w:tab w:val="left" w:pos="14656"/>
+      </w:tabs>
+      <w:spacing w:after="0" w:line="240" w:lineRule="auto"/>
+    </w:pPr>
+    <w:rPr>
+      <w:rFonts w:ascii="Courier New" w:eastAsia="Times New Roman" w:hAnsi="Courier New" w:cs="Courier New"/>
+      <w:sz w:val="20"/>
+      <w:szCs w:val="20"/>
+    </w:rPr>
+  </w:style>
+  <w:style w:type="character" w:customStyle="1" w:styleId="HTMLPreformattedChar">
+    <w:name w:val="HTML Preformatted Char"/>
+    <w:basedOn w:val="DefaultParagraphFont"/>
+    <w:link w:val="HTMLPreformatted"/>
+    <w:uiPriority w:val="99"/>
+    <w:semiHidden/>
+    <w:rsid w:val="003506D6"/>
+    <w:rPr>
+      <w:rFonts w:ascii="Courier New" w:eastAsia="Times New Roman" w:hAnsi="Courier New" w:cs="Courier New"/>
+      <w:sz w:val="20"/>
+      <w:szCs w:val="20"/>
+    </w:rPr>
+  </w:style>
+  <w:style w:type="character" w:styleId="Hyperlink">
+    <w:name w:val="Hyperlink"/>
+    <w:basedOn w:val="DefaultParagraphFont"/>
+    <w:uiPriority w:val="99"/>
+    <w:unhideWhenUsed/>
+    <w:rsid w:val="003506D6"/>
+    <w:rPr>
+      <w:color w:val="0000FF"/>
+      <w:u w:val="single"/>
+    </w:rPr>
+  </w:style>
+  <w:style w:type="character" w:styleId="Strong">
+    <w:name w:val="Strong"/>
+    <w:basedOn w:val="DefaultParagraphFont"/>
+    <w:uiPriority w:val="22"/>
+    <w:qFormat/>
+    <w:rsid w:val="003506D6"/>
+    <w:rPr>
+      <w:b/>
+      <w:bCs/>
+    </w:rPr>
+  </w:style>
+  <w:style w:type="character" w:styleId="UnresolvedMention">
+    <w:name w:val="Unresolved Mention"/>
+    <w:basedOn w:val="DefaultParagraphFont"/>
+    <w:uiPriority w:val="99"/>
+    <w:semiHidden/>
+    <w:unhideWhenUsed/>
+    <w:rsid w:val="00056250"/>
+    <w:rPr>
+      <w:color w:val="808080"/>
+      <w:shd w:val="clear" w:color="auto" w:fill="E6E6E6"/>
+    </w:rPr>
+  </w:style>
+  <w:style w:type="character" w:styleId="HTMLCode">
+    <w:name w:val="HTML Code"/>
+    <w:basedOn w:val="DefaultParagraphFont"/>
+    <w:uiPriority w:val="99"/>
+    <w:semiHidden/>
+    <w:unhideWhenUsed/>
+    <w:rsid w:val="00056250"/>
+    <w:rPr>
+      <w:rFonts w:ascii="Courier New" w:eastAsia="Times New Roman" w:hAnsi="Courier New" w:cs="Courier New"/>
+      <w:sz w:val="20"/>
+      <w:szCs w:val="20"/>
+    </w:rPr>
+  </w:style>
 </w:styles>
 </file>
 

</xml_diff>